<commit_message>
Aggiunto un diagramma di sequenza, fix minori
Creato e aggiunto al DAP un diagramma di sequenza per la procedura di login.
Rimosse coding rules sui nomi dei file.
Aggiornato .gitignore per escludere file temporanei/esportati di drawio in una riga.
</commit_message>
<xml_diff>
--- a/documenti/Coding rules.docx
+++ b/documenti/Coding rules.docx
@@ -9,59 +9,6 @@
       </w:pPr>
       <w:r>
         <w:t>Coding rules</w:t>
-      </w:r>
-    </w:p>
-    <w:p>
-      <w:pPr>
-        <w:pStyle w:val="Heading1"/>
-      </w:pPr>
-      <w:r>
-        <w:t>File/Directory (Non Java)</w:t>
-      </w:r>
-    </w:p>
-    <w:p>
-      <w:r>
-        <w:t>I nomi dei file devono iniziare con una lettera maiuscola, più parole dev</w:t>
-      </w:r>
-      <w:r>
-        <w:t>ono</w:t>
-      </w:r>
-      <w:r>
-        <w:t xml:space="preserve"> essere </w:t>
-      </w:r>
-      <w:r>
-        <w:t>separate da un</w:t>
-      </w:r>
-      <w:r>
-        <w:t>o</w:t>
-      </w:r>
-      <w:r>
-        <w:t xml:space="preserve"> </w:t>
-      </w:r>
-      <w:r>
-        <w:t>spazio</w:t>
-      </w:r>
-      <w:r>
-        <w:t xml:space="preserve"> esempio: </w:t>
-      </w:r>
-      <w:r>
-        <w:rPr>
-          <w:i/>
-          <w:iCs/>
-        </w:rPr>
-        <w:t>Coding rules.docx</w:t>
-      </w:r>
-    </w:p>
-    <w:p>
-      <w:r>
-        <w:t xml:space="preserve">I nomi delle cartelle devono iniziare con una lettera minuscola, più parole devono essere separate da uno spazio esempio: </w:t>
-      </w:r>
-      <w:r>
-        <w:rPr>
-          <w:i/>
-          <w:iCs/>
-        </w:rPr>
-        <w:t>documenti</w:t>
       </w:r>
     </w:p>
     <w:p>

</xml_diff>